<commit_message>
YogaMall : add some comments
</commit_message>
<xml_diff>
--- a/guide/TodoList.docx
+++ b/guide/TodoList.docx
@@ -208,8 +208,6 @@
       <w:r>
         <w:t>重命名</w:t>
       </w:r>
-      <w:bookmarkStart w:id="2" w:name="_GoBack"/>
-      <w:bookmarkEnd w:id="2"/>
     </w:p>
     <w:p>
       <w:pPr>
@@ -220,13 +218,40 @@
         </w:numPr>
       </w:pPr>
       <w:r>
-        <w:rPr>
-          <w:rFonts w:hint="eastAsia"/>
-        </w:rPr>
-        <w:t>目前</w:t>
-      </w:r>
-      <w:r>
-        <w:t>无法显示商品规格，看一下什么原因</w:t>
+        <w:t>Taotao-manager</w:t>
+      </w:r>
+      <w:r>
+        <w:rPr>
+          <w:rFonts w:hint="eastAsia"/>
+        </w:rPr>
+        <w:t>内容</w:t>
+      </w:r>
+      <w:r>
+        <w:t>管理</w:t>
+      </w:r>
+      <w:r>
+        <w:rPr>
+          <w:rFonts w:hint="eastAsia"/>
+        </w:rPr>
+        <w:t xml:space="preserve">, </w:t>
+      </w:r>
+      <w:r>
+        <w:rPr>
+          <w:rFonts w:hint="eastAsia"/>
+        </w:rPr>
+        <w:t>点击</w:t>
+      </w:r>
+      <w:r>
+        <w:t>分类，显示</w:t>
+      </w:r>
+      <w:r>
+        <w:rPr>
+          <w:rFonts w:hint="eastAsia"/>
+        </w:rPr>
+        <w:t>内容</w:t>
+      </w:r>
+      <w:r>
+        <w:t>列表，并分页显示</w:t>
       </w:r>
     </w:p>
     <w:p>
@@ -238,6 +263,32 @@
         </w:numPr>
       </w:pPr>
       <w:r>
+        <w:rPr>
+          <w:rFonts w:hint="eastAsia"/>
+        </w:rPr>
+        <w:t>目前</w:t>
+      </w:r>
+      <w:r>
+        <w:t>无法显示商品规格，看一下什么原因</w:t>
+      </w:r>
+      <w:r>
+        <w:rPr>
+          <w:rFonts w:hint="eastAsia"/>
+        </w:rPr>
+        <w:t xml:space="preserve">  </w:t>
+      </w:r>
+      <w:bookmarkStart w:id="2" w:name="_GoBack"/>
+      <w:bookmarkEnd w:id="2"/>
+    </w:p>
+    <w:p>
+      <w:pPr>
+        <w:pStyle w:val="ListParagraph"/>
+        <w:numPr>
+          <w:ilvl w:val="0"/>
+          <w:numId w:val="1"/>
+        </w:numPr>
+      </w:pPr>
+      <w:r>
         <w:t xml:space="preserve">SSO </w:t>
       </w:r>
       <w:r>
@@ -248,6 +299,33 @@
       </w:r>
       <w:r>
         <w:t>退出</w:t>
+      </w:r>
+    </w:p>
+    <w:p>
+      <w:pPr>
+        <w:pStyle w:val="ListParagraph"/>
+        <w:numPr>
+          <w:ilvl w:val="0"/>
+          <w:numId w:val="1"/>
+        </w:numPr>
+      </w:pPr>
+      <w:r>
+        <w:rPr>
+          <w:rFonts w:hint="eastAsia"/>
+        </w:rPr>
+        <w:t>规格</w:t>
+      </w:r>
+      <w:r>
+        <w:t>参数</w:t>
+      </w:r>
+      <w:r>
+        <w:rPr>
+          <w:rFonts w:hint="eastAsia"/>
+        </w:rPr>
+        <w:t>列表</w:t>
+      </w:r>
+      <w:r>
+        <w:t>显示</w:t>
       </w:r>
     </w:p>
     <w:sectPr>

</xml_diff>